<commit_message>
Initialized Diagrams in Chapter 3
note For System Diagrams Sections Only
+ Updated Machine Learning/Deep Learning Model Diagram.
</commit_message>
<xml_diff>
--- a/MISC/TOOLS/How to Apply DMD on a Machine Learning Algorithm.docx
+++ b/MISC/TOOLS/How to Apply DMD on a Machine Learning Algorithm.docx
@@ -20,17 +20,145 @@
       </w:r>
     </w:p>
     <w:p/>
-    <w:p/>
-    <w:p/>
-    <w:p/>
-    <w:p/>
-    <w:p/>
-    <w:p/>
-    <w:p/>
-    <w:p/>
-    <w:p/>
-    <w:p/>
-    <w:p/>
+    <w:p>
+      <w:pPr>
+        <w:pStyle w:val="ListParagraph"/>
+        <w:numPr>
+          <w:ilvl w:val="0"/>
+          <w:numId w:val="2"/>
+        </w:numPr>
+      </w:pPr>
+      <w:r>
+        <w:t>Collect a sequence of observations of the system at different times.</w:t>
+      </w:r>
+    </w:p>
+    <w:p>
+      <w:pPr>
+        <w:pStyle w:val="ListParagraph"/>
+        <w:numPr>
+          <w:ilvl w:val="0"/>
+          <w:numId w:val="2"/>
+        </w:numPr>
+      </w:pPr>
+      <w:r>
+        <w:t>Choose a DMD algorithm to extract the dynamic modes from the data. There are several options available, including the standard DMD algorithm, the exact DMD algorithm, and the sparse DMD algorithm.</w:t>
+      </w:r>
+    </w:p>
+    <w:p>
+      <w:pPr>
+        <w:pStyle w:val="ListParagraph"/>
+        <w:numPr>
+          <w:ilvl w:val="0"/>
+          <w:numId w:val="2"/>
+        </w:numPr>
+      </w:pPr>
+      <w:r>
+        <w:t>Extract the dynamic modes from the data using the chosen DMD algorithm.</w:t>
+      </w:r>
+    </w:p>
+    <w:p>
+      <w:pPr>
+        <w:pStyle w:val="ListParagraph"/>
+        <w:numPr>
+          <w:ilvl w:val="0"/>
+          <w:numId w:val="2"/>
+        </w:numPr>
+      </w:pPr>
+      <w:r>
+        <w:t>Use the dynamic modes as input to the LSTM model.</w:t>
+      </w:r>
+    </w:p>
+    <w:p>
+      <w:pPr>
+        <w:pStyle w:val="ListParagraph"/>
+        <w:numPr>
+          <w:ilvl w:val="0"/>
+          <w:numId w:val="2"/>
+        </w:numPr>
+      </w:pPr>
+      <w:r>
+        <w:t xml:space="preserve">Experiment with different numbers of modes and different combinations of modes to find the optimal set of inputs for your </w:t>
+      </w:r>
+      <w:r>
+        <w:t>application</w:t>
+      </w:r>
+      <w:r>
+        <w:t>.</w:t>
+      </w:r>
+    </w:p>
+    <w:p>
+      <w:pPr>
+        <w:pStyle w:val="ListParagraph"/>
+        <w:numPr>
+          <w:ilvl w:val="0"/>
+          <w:numId w:val="2"/>
+        </w:numPr>
+      </w:pPr>
+      <w:r>
+        <w:t>Consider using other preprocessing techniques, such as feature selection, dimensionality reduction, and normalization, to improve the performance of the LSTM model.</w:t>
+      </w:r>
+    </w:p>
+    <w:p/>
+    <w:p/>
+    <w:p/>
+    <w:p/>
+    <w:p/>
+    <w:p/>
+    <w:p/>
+    <w:p/>
+    <w:p/>
+    <w:p/>
+    <w:p/>
+    <w:p/>
+    <w:p/>
+    <w:p/>
+    <w:p>
+      <w:r>
+        <w:t>Dynamic Mode Decomposition (DMD) can be used as a preprocessing step in a machine learning algorithm such as a long short-term memory (LSTM) network. The DMD algorithm can be used to identify the underlying dynamics and patterns in a dataset, and these identified modes can then be used as inputs to the LSTM network.</w:t>
+      </w:r>
+    </w:p>
+    <w:p/>
+    <w:p>
+      <w:r>
+        <w:t>Here is an example of how DMD could be applied in this way:</w:t>
+      </w:r>
+    </w:p>
+    <w:p/>
+    <w:p>
+      <w:r>
+        <w:t>Collect a dataset of time-series data that you want to analyze with the LSTM network.</w:t>
+      </w:r>
+    </w:p>
+    <w:p/>
+    <w:p>
+      <w:r>
+        <w:t>Apply the DMD algorithm to the dataset to identify the underlying modes and their corresponding amplitudes and frequencies.</w:t>
+      </w:r>
+    </w:p>
+    <w:p/>
+    <w:p>
+      <w:r>
+        <w:t>Use the identified modes as inputs to the LSTM network.</w:t>
+      </w:r>
+    </w:p>
+    <w:p/>
+    <w:p>
+      <w:r>
+        <w:t>Train the LSTM network on the input data to learn the dynamics and patterns in the dataset.</w:t>
+      </w:r>
+    </w:p>
+    <w:p/>
+    <w:p>
+      <w:r>
+        <w:t>Use the trained LSTM network to make predictions or classify new data based on the identified dynamics and patterns.</w:t>
+      </w:r>
+    </w:p>
+    <w:p/>
+    <w:p>
+      <w:r>
+        <w:t>By incorporating DMD as a preprocessing step, you can potentially improve the performance and accuracy of your LSTM network, as it will be able to learn from and make predictions based on the underlying dynamics and patterns in the data.</w:t>
+      </w:r>
+    </w:p>
     <w:p/>
     <w:p/>
     <w:p/>
@@ -38,57 +166,6 @@
     <w:p>
       <w:r>
         <w:lastRenderedPageBreak/>
-        <w:t>Dynamic Mode Decomposition (DMD) can be used as a preprocessing step in a machine learning algorithm such as a long short-term memory (LSTM) network. The DMD algorithm can be used to identify the underlying dynamics and patterns in a dataset, and these identified modes can then be used as inputs to the LSTM network.</w:t>
-      </w:r>
-    </w:p>
-    <w:p/>
-    <w:p>
-      <w:r>
-        <w:t>Here is an example of how DMD could be applied in this way:</w:t>
-      </w:r>
-    </w:p>
-    <w:p/>
-    <w:p>
-      <w:r>
-        <w:t>Collect a dataset of time-series data that you want to analyze with the LSTM network.</w:t>
-      </w:r>
-    </w:p>
-    <w:p/>
-    <w:p>
-      <w:r>
-        <w:t>Apply the DMD algorithm to the dataset to identify the underlying modes and their corresponding amplitudes and frequencies.</w:t>
-      </w:r>
-    </w:p>
-    <w:p/>
-    <w:p>
-      <w:r>
-        <w:t>Use the identified modes as inputs to the LSTM network.</w:t>
-      </w:r>
-    </w:p>
-    <w:p/>
-    <w:p>
-      <w:r>
-        <w:t>Train the LSTM network on the input data to learn the dynamics and patterns in the dataset.</w:t>
-      </w:r>
-    </w:p>
-    <w:p/>
-    <w:p>
-      <w:r>
-        <w:t>Use the trained LSTM network to make predictions or classify new data based on the identified dynamics and patterns.</w:t>
-      </w:r>
-    </w:p>
-    <w:p/>
-    <w:p>
-      <w:r>
-        <w:t>By incorporating DMD as a preprocessing step, you can potentially improve the performance and accuracy of your LSTM network, as it will be able to learn from and make predictions based on the underlying dynamics and patterns in the data.</w:t>
-      </w:r>
-    </w:p>
-    <w:p/>
-    <w:p/>
-    <w:p/>
-    <w:p/>
-    <w:p>
-      <w:r>
         <w:t>Try again</w:t>
       </w:r>
     </w:p>
@@ -100,6 +177,216 @@
     </w:sectPr>
   </w:body>
 </w:document>
+</file>
+
+<file path=word/numbering.xml><?xml version="1.0" encoding="utf-8"?>
+<w:numbering xmlns:wpc="http://schemas.microsoft.com/office/word/2010/wordprocessingCanvas" xmlns:cx="http://schemas.microsoft.com/office/drawing/2014/chartex" xmlns:cx1="http://schemas.microsoft.com/office/drawing/2015/9/8/chartex" xmlns:cx2="http://schemas.microsoft.com/office/drawing/2015/10/21/chartex" xmlns:cx3="http://schemas.microsoft.com/office/drawing/2016/5/9/chartex" xmlns:cx4="http://schemas.microsoft.com/office/drawing/2016/5/10/chartex" xmlns:cx5="http://schemas.microsoft.com/office/drawing/2016/5/11/chartex" xmlns:cx6="http://schemas.microsoft.com/office/drawing/2016/5/12/chartex" xmlns:cx7="http://schemas.microsoft.com/office/drawing/2016/5/13/chartex" xmlns:cx8="http://schemas.microsoft.com/office/drawing/2016/5/14/chartex" xmlns:mc="http://schemas.openxmlformats.org/markup-compatibility/2006" xmlns:aink="http://schemas.microsoft.com/office/drawing/2016/ink" xmlns:am3d="http://schemas.microsoft.com/office/drawing/2017/model3d" xmlns:o="urn:schemas-microsoft-com:office:office" xmlns:oel="http://schemas.microsoft.com/office/2019/extlst" xmlns:r="http://schemas.openxmlformats.org/officeDocument/2006/relationships" xmlns:m="http://schemas.openxmlformats.org/officeDocument/2006/math" xmlns:v="urn:schemas-microsoft-com:vml" xmlns:wp14="http://schemas.microsoft.com/office/word/2010/wordprocessingDrawing" xmlns:wp="http://schemas.openxmlformats.org/drawingml/2006/wordprocessingDrawing" xmlns:w10="urn:schemas-microsoft-com:office:word" xmlns:w="http://schemas.openxmlformats.org/wordprocessingml/2006/main" xmlns:w14="http://schemas.microsoft.com/office/word/2010/wordml" xmlns:w15="http://schemas.microsoft.com/office/word/2012/wordml" xmlns:w16cex="http://schemas.microsoft.com/office/word/2018/wordml/cex" xmlns:w16cid="http://schemas.microsoft.com/office/word/2016/wordml/cid" xmlns:w16="http://schemas.microsoft.com/office/word/2018/wordml" xmlns:w16sdtdh="http://schemas.microsoft.com/office/word/2020/wordml/sdtdatahash" xmlns:w16se="http://schemas.microsoft.com/office/word/2015/wordml/symex" xmlns:wpg="http://schemas.microsoft.com/office/word/2010/wordprocessingGroup" xmlns:wpi="http://schemas.microsoft.com/office/word/2010/wordprocessingInk" xmlns:wne="http://schemas.microsoft.com/office/word/2006/wordml" xmlns:wps="http://schemas.microsoft.com/office/word/2010/wordprocessingShape" mc:Ignorable="w14 w15 w16se w16cid w16 w16cex w16sdtdh wp14">
+  <w:abstractNum w:abstractNumId="0" w15:restartNumberingAfterBreak="0">
+    <w:nsid w:val="1D672C95"/>
+    <w:multiLevelType w:val="multilevel"/>
+    <w:tmpl w:val="274AB102"/>
+    <w:lvl w:ilvl="0">
+      <w:start w:val="1"/>
+      <w:numFmt w:val="decimal"/>
+      <w:lvlText w:val="%1."/>
+      <w:lvlJc w:val="left"/>
+      <w:pPr>
+        <w:tabs>
+          <w:tab w:val="num" w:pos="720"/>
+        </w:tabs>
+        <w:ind w:left="720" w:hanging="360"/>
+      </w:pPr>
+    </w:lvl>
+    <w:lvl w:ilvl="1" w:tentative="1">
+      <w:start w:val="1"/>
+      <w:numFmt w:val="decimal"/>
+      <w:lvlText w:val="%2."/>
+      <w:lvlJc w:val="left"/>
+      <w:pPr>
+        <w:tabs>
+          <w:tab w:val="num" w:pos="1440"/>
+        </w:tabs>
+        <w:ind w:left="1440" w:hanging="360"/>
+      </w:pPr>
+    </w:lvl>
+    <w:lvl w:ilvl="2" w:tentative="1">
+      <w:start w:val="1"/>
+      <w:numFmt w:val="decimal"/>
+      <w:lvlText w:val="%3."/>
+      <w:lvlJc w:val="left"/>
+      <w:pPr>
+        <w:tabs>
+          <w:tab w:val="num" w:pos="2160"/>
+        </w:tabs>
+        <w:ind w:left="2160" w:hanging="360"/>
+      </w:pPr>
+    </w:lvl>
+    <w:lvl w:ilvl="3" w:tentative="1">
+      <w:start w:val="1"/>
+      <w:numFmt w:val="decimal"/>
+      <w:lvlText w:val="%4."/>
+      <w:lvlJc w:val="left"/>
+      <w:pPr>
+        <w:tabs>
+          <w:tab w:val="num" w:pos="2880"/>
+        </w:tabs>
+        <w:ind w:left="2880" w:hanging="360"/>
+      </w:pPr>
+    </w:lvl>
+    <w:lvl w:ilvl="4" w:tentative="1">
+      <w:start w:val="1"/>
+      <w:numFmt w:val="decimal"/>
+      <w:lvlText w:val="%5."/>
+      <w:lvlJc w:val="left"/>
+      <w:pPr>
+        <w:tabs>
+          <w:tab w:val="num" w:pos="3600"/>
+        </w:tabs>
+        <w:ind w:left="3600" w:hanging="360"/>
+      </w:pPr>
+    </w:lvl>
+    <w:lvl w:ilvl="5" w:tentative="1">
+      <w:start w:val="1"/>
+      <w:numFmt w:val="decimal"/>
+      <w:lvlText w:val="%6."/>
+      <w:lvlJc w:val="left"/>
+      <w:pPr>
+        <w:tabs>
+          <w:tab w:val="num" w:pos="4320"/>
+        </w:tabs>
+        <w:ind w:left="4320" w:hanging="360"/>
+      </w:pPr>
+    </w:lvl>
+    <w:lvl w:ilvl="6" w:tentative="1">
+      <w:start w:val="1"/>
+      <w:numFmt w:val="decimal"/>
+      <w:lvlText w:val="%7."/>
+      <w:lvlJc w:val="left"/>
+      <w:pPr>
+        <w:tabs>
+          <w:tab w:val="num" w:pos="5040"/>
+        </w:tabs>
+        <w:ind w:left="5040" w:hanging="360"/>
+      </w:pPr>
+    </w:lvl>
+    <w:lvl w:ilvl="7" w:tentative="1">
+      <w:start w:val="1"/>
+      <w:numFmt w:val="decimal"/>
+      <w:lvlText w:val="%8."/>
+      <w:lvlJc w:val="left"/>
+      <w:pPr>
+        <w:tabs>
+          <w:tab w:val="num" w:pos="5760"/>
+        </w:tabs>
+        <w:ind w:left="5760" w:hanging="360"/>
+      </w:pPr>
+    </w:lvl>
+    <w:lvl w:ilvl="8" w:tentative="1">
+      <w:start w:val="1"/>
+      <w:numFmt w:val="decimal"/>
+      <w:lvlText w:val="%9."/>
+      <w:lvlJc w:val="left"/>
+      <w:pPr>
+        <w:tabs>
+          <w:tab w:val="num" w:pos="6480"/>
+        </w:tabs>
+        <w:ind w:left="6480" w:hanging="360"/>
+      </w:pPr>
+    </w:lvl>
+  </w:abstractNum>
+  <w:abstractNum w:abstractNumId="1" w15:restartNumberingAfterBreak="0">
+    <w:nsid w:val="3B1B4475"/>
+    <w:multiLevelType w:val="hybridMultilevel"/>
+    <w:tmpl w:val="12302068"/>
+    <w:lvl w:ilvl="0" w:tplc="3409000F">
+      <w:start w:val="1"/>
+      <w:numFmt w:val="decimal"/>
+      <w:lvlText w:val="%1."/>
+      <w:lvlJc w:val="left"/>
+      <w:pPr>
+        <w:ind w:left="720" w:hanging="360"/>
+      </w:pPr>
+    </w:lvl>
+    <w:lvl w:ilvl="1" w:tplc="34090019" w:tentative="1">
+      <w:start w:val="1"/>
+      <w:numFmt w:val="lowerLetter"/>
+      <w:lvlText w:val="%2."/>
+      <w:lvlJc w:val="left"/>
+      <w:pPr>
+        <w:ind w:left="1440" w:hanging="360"/>
+      </w:pPr>
+    </w:lvl>
+    <w:lvl w:ilvl="2" w:tplc="3409001B" w:tentative="1">
+      <w:start w:val="1"/>
+      <w:numFmt w:val="lowerRoman"/>
+      <w:lvlText w:val="%3."/>
+      <w:lvlJc w:val="right"/>
+      <w:pPr>
+        <w:ind w:left="2160" w:hanging="180"/>
+      </w:pPr>
+    </w:lvl>
+    <w:lvl w:ilvl="3" w:tplc="3409000F" w:tentative="1">
+      <w:start w:val="1"/>
+      <w:numFmt w:val="decimal"/>
+      <w:lvlText w:val="%4."/>
+      <w:lvlJc w:val="left"/>
+      <w:pPr>
+        <w:ind w:left="2880" w:hanging="360"/>
+      </w:pPr>
+    </w:lvl>
+    <w:lvl w:ilvl="4" w:tplc="34090019" w:tentative="1">
+      <w:start w:val="1"/>
+      <w:numFmt w:val="lowerLetter"/>
+      <w:lvlText w:val="%5."/>
+      <w:lvlJc w:val="left"/>
+      <w:pPr>
+        <w:ind w:left="3600" w:hanging="360"/>
+      </w:pPr>
+    </w:lvl>
+    <w:lvl w:ilvl="5" w:tplc="3409001B" w:tentative="1">
+      <w:start w:val="1"/>
+      <w:numFmt w:val="lowerRoman"/>
+      <w:lvlText w:val="%6."/>
+      <w:lvlJc w:val="right"/>
+      <w:pPr>
+        <w:ind w:left="4320" w:hanging="180"/>
+      </w:pPr>
+    </w:lvl>
+    <w:lvl w:ilvl="6" w:tplc="3409000F" w:tentative="1">
+      <w:start w:val="1"/>
+      <w:numFmt w:val="decimal"/>
+      <w:lvlText w:val="%7."/>
+      <w:lvlJc w:val="left"/>
+      <w:pPr>
+        <w:ind w:left="5040" w:hanging="360"/>
+      </w:pPr>
+    </w:lvl>
+    <w:lvl w:ilvl="7" w:tplc="34090019" w:tentative="1">
+      <w:start w:val="1"/>
+      <w:numFmt w:val="lowerLetter"/>
+      <w:lvlText w:val="%8."/>
+      <w:lvlJc w:val="left"/>
+      <w:pPr>
+        <w:ind w:left="5760" w:hanging="360"/>
+      </w:pPr>
+    </w:lvl>
+    <w:lvl w:ilvl="8" w:tplc="3409001B" w:tentative="1">
+      <w:start w:val="1"/>
+      <w:numFmt w:val="lowerRoman"/>
+      <w:lvlText w:val="%9."/>
+      <w:lvlJc w:val="right"/>
+      <w:pPr>
+        <w:ind w:left="6480" w:hanging="180"/>
+      </w:pPr>
+    </w:lvl>
+  </w:abstractNum>
+  <w:num w:numId="1" w16cid:durableId="1293752734">
+    <w:abstractNumId w:val="0"/>
+  </w:num>
+  <w:num w:numId="2" w16cid:durableId="1922443711">
+    <w:abstractNumId w:val="1"/>
+  </w:num>
+</w:numbering>
 </file>
 
 <file path=word/styles.xml><?xml version="1.0" encoding="utf-8"?>
@@ -528,6 +815,17 @@
     <w:semiHidden/>
     <w:unhideWhenUsed/>
   </w:style>
+  <w:style w:type="paragraph" w:styleId="ListParagraph">
+    <w:name w:val="List Paragraph"/>
+    <w:basedOn w:val="Normal"/>
+    <w:uiPriority w:val="34"/>
+    <w:qFormat/>
+    <w:rsid w:val="000A76CE"/>
+    <w:pPr>
+      <w:ind w:left="720"/>
+      <w:contextualSpacing/>
+    </w:pPr>
+  </w:style>
 </w:styles>
 </file>
 

</xml_diff>